<commit_message>
Atualizados AGGH e ARB
</commit_message>
<xml_diff>
--- a/--programacao/Git-GitHub/AGGH.docx
+++ b/--programacao/Git-GitHub/AGGH.docx
@@ -7,7 +7,7 @@
         <w:pStyle w:val="Ttulo1"/>
       </w:pPr>
       <w:r>
-        <w:t>Git</w:t>
+        <w:t>Básico de Git</w:t>
       </w:r>
     </w:p>
     <w:p>
@@ -337,6 +337,49 @@
       </w:r>
     </w:p>
     <w:p>
+      <w:r>
+        <w:t xml:space="preserve">O parâmetro </w:t>
+      </w:r>
+      <w:r>
+        <w:rPr>
+          <w:rFonts w:ascii="Consolas" w:hAnsi="Consolas"/>
+          <w:b/>
+          <w:bCs/>
+        </w:rPr>
+        <w:t>‘-a’</w:t>
+      </w:r>
+      <w:r>
+        <w:t xml:space="preserve">, ou </w:t>
+      </w:r>
+      <w:r>
+        <w:rPr>
+          <w:rFonts w:ascii="Consolas" w:hAnsi="Consolas"/>
+          <w:b/>
+          <w:bCs/>
+        </w:rPr>
+        <w:t>‘</w:t>
+      </w:r>
+      <w:r>
+        <w:rPr>
+          <w:rFonts w:ascii="Consolas" w:hAnsi="Consolas"/>
+          <w:b/>
+          <w:bCs/>
+        </w:rPr>
+        <w:t>--</w:t>
+      </w:r>
+      <w:r>
+        <w:rPr>
+          <w:rFonts w:ascii="Consolas" w:hAnsi="Consolas"/>
+          <w:b/>
+          <w:bCs/>
+        </w:rPr>
+        <w:t>all’</w:t>
+      </w:r>
+      <w:r>
+        <w:t>, adiciona automaticamente todas as alterações já rastreadas (tracked) à área de preparação antes de fazer o commit.</w:t>
+      </w:r>
+    </w:p>
+    <w:p>
       <w:pPr>
         <w:pStyle w:val="Ttulo2"/>
         <w:rPr>
@@ -451,7 +494,541 @@
         <w:t>A mensagem do commit.</w:t>
       </w:r>
     </w:p>
-    <w:p/>
+    <w:p>
+      <w:pPr>
+        <w:rPr>
+          <w:b/>
+          <w:bCs/>
+          <w:sz w:val="24"/>
+          <w:szCs w:val="24"/>
+        </w:rPr>
+      </w:pPr>
+      <w:bookmarkStart w:id="0" w:name="_Hlk130229601"/>
+      <w:r>
+        <w:rPr>
+          <w:rFonts w:ascii="Calibri" w:hAnsi="Calibri" w:cs="Calibri"/>
+          <w:b/>
+          <w:bCs/>
+          <w:i/>
+          <w:iCs/>
+          <w:color w:val="004DBB"/>
+          <w:sz w:val="28"/>
+          <w:szCs w:val="28"/>
+        </w:rPr>
+        <w:lastRenderedPageBreak/>
+        <w:pict w14:anchorId="182A7137">
+          <v:rect id="_x0000_i1025" style="width:0;height:1.5pt" o:hralign="center" o:hrstd="t" o:hr="t" fillcolor="#a0a0a0" stroked="f"/>
+        </w:pict>
+      </w:r>
+      <w:bookmarkEnd w:id="0"/>
+    </w:p>
+    <w:p>
+      <w:pPr>
+        <w:pStyle w:val="Ttulo1"/>
+      </w:pPr>
+      <w:r>
+        <w:t>Repositório Remoto</w:t>
+      </w:r>
+    </w:p>
+    <w:p>
+      <w:pPr>
+        <w:pStyle w:val="Ttulo2"/>
+        <w:rPr>
+          <w:rFonts w:ascii="Consolas" w:hAnsi="Consolas"/>
+        </w:rPr>
+      </w:pPr>
+      <w:r>
+        <w:rPr>
+          <w:rFonts w:ascii="Consolas" w:hAnsi="Consolas"/>
+        </w:rPr>
+        <w:t>‘master’</w:t>
+      </w:r>
+      <w:r>
+        <w:rPr>
+          <w:rFonts w:ascii="Gill Sans MT" w:hAnsi="Gill Sans MT"/>
+        </w:rPr>
+        <w:t xml:space="preserve"> para </w:t>
+      </w:r>
+      <w:r>
+        <w:rPr>
+          <w:rFonts w:ascii="Consolas" w:hAnsi="Consolas"/>
+        </w:rPr>
+        <w:t>‘main’</w:t>
+      </w:r>
+    </w:p>
+    <w:p>
+      <w:r>
+        <w:t xml:space="preserve">Use </w:t>
+      </w:r>
+      <w:r>
+        <w:rPr>
+          <w:rFonts w:ascii="Consolas" w:hAnsi="Consolas"/>
+          <w:b/>
+          <w:bCs/>
+        </w:rPr>
+        <w:t>‘git branch -M main’</w:t>
+      </w:r>
+      <w:r>
+        <w:t xml:space="preserve"> para converter a branch principal de </w:t>
+      </w:r>
+      <w:r>
+        <w:rPr>
+          <w:rFonts w:ascii="Consolas" w:hAnsi="Consolas"/>
+          <w:b/>
+          <w:bCs/>
+        </w:rPr>
+        <w:t>‘master’</w:t>
+      </w:r>
+      <w:r>
+        <w:t xml:space="preserve"> para </w:t>
+      </w:r>
+      <w:r>
+        <w:rPr>
+          <w:rFonts w:ascii="Consolas" w:hAnsi="Consolas"/>
+          <w:b/>
+          <w:bCs/>
+        </w:rPr>
+        <w:t>‘main’</w:t>
+      </w:r>
+      <w:r>
+        <w:t>.</w:t>
+      </w:r>
+    </w:p>
+    <w:p>
+      <w:pPr>
+        <w:pStyle w:val="Ttulo2"/>
+      </w:pPr>
+      <w:r>
+        <w:t>Adicionar Repositório Remoto</w:t>
+      </w:r>
+    </w:p>
+    <w:p>
+      <w:r>
+        <w:t>É necessário vincular o repositório remoto ao repositório local. Para isso, use:</w:t>
+      </w:r>
+    </w:p>
+    <w:p>
+      <w:pPr>
+        <w:rPr>
+          <w:rFonts w:ascii="Consolas" w:hAnsi="Consolas"/>
+          <w:b/>
+          <w:bCs/>
+        </w:rPr>
+      </w:pPr>
+      <w:r>
+        <w:rPr>
+          <w:rFonts w:ascii="Consolas" w:hAnsi="Consolas"/>
+          <w:b/>
+          <w:bCs/>
+        </w:rPr>
+        <w:t>‘git remote add origin &lt;URL_repositorio&gt;’</w:t>
+      </w:r>
+    </w:p>
+    <w:p>
+      <w:pPr>
+        <w:pStyle w:val="Ttulo2"/>
+        <w:rPr>
+          <w:rFonts w:ascii="Consolas" w:hAnsi="Consolas"/>
+        </w:rPr>
+      </w:pPr>
+      <w:r>
+        <w:rPr>
+          <w:rFonts w:ascii="Consolas" w:hAnsi="Consolas"/>
+        </w:rPr>
+        <w:t>‘git push’</w:t>
+      </w:r>
+    </w:p>
+    <w:p>
+      <w:r>
+        <w:t>Envia todas as alterações ao repositório remoto.</w:t>
+      </w:r>
+    </w:p>
+    <w:p>
+      <w:r>
+        <w:t>A sintaxe é a seguinte:</w:t>
+      </w:r>
+    </w:p>
+    <w:p>
+      <w:pPr>
+        <w:rPr>
+          <w:rFonts w:ascii="Consolas" w:hAnsi="Consolas"/>
+          <w:b/>
+          <w:bCs/>
+        </w:rPr>
+      </w:pPr>
+      <w:r>
+        <w:rPr>
+          <w:rFonts w:ascii="Consolas" w:hAnsi="Consolas"/>
+          <w:b/>
+          <w:bCs/>
+        </w:rPr>
+        <w:t>‘git push -u origin &lt;nome_branch&gt;’</w:t>
+      </w:r>
+    </w:p>
+    <w:p>
+      <w:r>
+        <w:t xml:space="preserve">O parâmetro </w:t>
+      </w:r>
+      <w:r>
+        <w:rPr>
+          <w:rFonts w:ascii="Consolas" w:hAnsi="Consolas"/>
+          <w:b/>
+          <w:bCs/>
+        </w:rPr>
+        <w:t>‘-u’</w:t>
+      </w:r>
+      <w:r>
+        <w:t xml:space="preserve"> é usado apenas no primeiro push de um branch específico e cria uma associação entre o branch local e o branch remoto.</w:t>
+      </w:r>
+    </w:p>
+    <w:p>
+      <w:r>
+        <w:t>Caso esteja trabalhando na branch principal, use ‘main’ como nome da branch. Dessa forma:</w:t>
+      </w:r>
+    </w:p>
+    <w:p>
+      <w:pPr>
+        <w:rPr>
+          <w:rFonts w:ascii="Consolas" w:hAnsi="Consolas"/>
+          <w:b/>
+          <w:bCs/>
+        </w:rPr>
+      </w:pPr>
+      <w:r>
+        <w:rPr>
+          <w:rFonts w:ascii="Consolas" w:hAnsi="Consolas"/>
+          <w:b/>
+          <w:bCs/>
+        </w:rPr>
+        <w:t>‘git push -u origin main’</w:t>
+      </w:r>
+    </w:p>
+    <w:p>
+      <w:pPr>
+        <w:rPr>
+          <w:b/>
+          <w:bCs/>
+          <w:sz w:val="24"/>
+          <w:szCs w:val="24"/>
+        </w:rPr>
+      </w:pPr>
+      <w:r>
+        <w:rPr>
+          <w:rFonts w:ascii="Calibri" w:hAnsi="Calibri" w:cs="Calibri"/>
+          <w:b/>
+          <w:bCs/>
+          <w:i/>
+          <w:iCs/>
+          <w:color w:val="004DBB"/>
+          <w:sz w:val="28"/>
+          <w:szCs w:val="28"/>
+        </w:rPr>
+        <w:pict w14:anchorId="72FC808A">
+          <v:rect id="_x0000_i1028" style="width:0;height:1.5pt" o:hralign="center" o:hrstd="t" o:hr="t" fillcolor="#a0a0a0" stroked="f"/>
+        </w:pict>
+      </w:r>
+    </w:p>
+    <w:p>
+      <w:pPr>
+        <w:pStyle w:val="Ttulo1"/>
+      </w:pPr>
+      <w:r>
+        <w:t>Branches</w:t>
+      </w:r>
+    </w:p>
+    <w:p>
+      <w:r>
+        <w:t xml:space="preserve">O comando </w:t>
+      </w:r>
+      <w:r>
+        <w:rPr>
+          <w:rFonts w:ascii="Consolas" w:hAnsi="Consolas"/>
+          <w:b/>
+          <w:bCs/>
+        </w:rPr>
+        <w:t>‘git branch &lt;nome_</w:t>
+      </w:r>
+      <w:r>
+        <w:rPr>
+          <w:rFonts w:ascii="Consolas" w:hAnsi="Consolas"/>
+          <w:b/>
+          <w:bCs/>
+        </w:rPr>
+        <w:t>da_nova_</w:t>
+      </w:r>
+      <w:r>
+        <w:rPr>
+          <w:rFonts w:ascii="Consolas" w:hAnsi="Consolas"/>
+          <w:b/>
+          <w:bCs/>
+        </w:rPr>
+        <w:t>branch&gt;’</w:t>
+      </w:r>
+      <w:r>
+        <w:t xml:space="preserve"> cria uma nova branch com o nome especificado.</w:t>
+      </w:r>
+    </w:p>
+    <w:p>
+      <w:pPr>
+        <w:pStyle w:val="Ttulo2"/>
+      </w:pPr>
+      <w:r>
+        <w:lastRenderedPageBreak/>
+        <w:t>Alternância de Branch</w:t>
+      </w:r>
+    </w:p>
+    <w:p>
+      <w:r>
+        <w:t xml:space="preserve">Para alternar para </w:t>
+      </w:r>
+      <w:r>
+        <w:t>outra</w:t>
+      </w:r>
+      <w:r>
+        <w:t xml:space="preserve"> branch, use </w:t>
+      </w:r>
+      <w:r>
+        <w:rPr>
+          <w:rFonts w:ascii="Consolas" w:hAnsi="Consolas"/>
+          <w:b/>
+          <w:bCs/>
+        </w:rPr>
+        <w:t>‘git checkout &lt;nome_branch&gt;’</w:t>
+      </w:r>
+      <w:r>
+        <w:t>.</w:t>
+      </w:r>
+    </w:p>
+    <w:p>
+      <w:r>
+        <w:t xml:space="preserve">Caso deseje criar uma nova branch e ao mesmo tempo já alternar para ela, use o parâmetro </w:t>
+      </w:r>
+      <w:r>
+        <w:rPr>
+          <w:rFonts w:ascii="Consolas" w:hAnsi="Consolas"/>
+          <w:b/>
+          <w:bCs/>
+        </w:rPr>
+        <w:t>‘-b’</w:t>
+      </w:r>
+      <w:r>
+        <w:t>.</w:t>
+      </w:r>
+    </w:p>
+    <w:p>
+      <w:pPr>
+        <w:rPr>
+          <w:rFonts w:ascii="Consolas" w:hAnsi="Consolas"/>
+          <w:b/>
+          <w:bCs/>
+        </w:rPr>
+      </w:pPr>
+      <w:r>
+        <w:rPr>
+          <w:rFonts w:ascii="Consolas" w:hAnsi="Consolas"/>
+          <w:b/>
+          <w:bCs/>
+        </w:rPr>
+        <w:t>‘git checkout -b &lt;nome_da_nova_branch&gt;’</w:t>
+      </w:r>
+    </w:p>
+    <w:p>
+      <w:pPr>
+        <w:pStyle w:val="Ttulo2"/>
+      </w:pPr>
+      <w:r>
+        <w:t>Listar Branches</w:t>
+      </w:r>
+    </w:p>
+    <w:p>
+      <w:r>
+        <w:t xml:space="preserve">O comando </w:t>
+      </w:r>
+      <w:r>
+        <w:rPr>
+          <w:rFonts w:ascii="Consolas" w:hAnsi="Consolas"/>
+          <w:b/>
+          <w:bCs/>
+        </w:rPr>
+        <w:t>‘git branch’</w:t>
+      </w:r>
+      <w:r>
+        <w:t xml:space="preserve"> lista todas as branches. A branch marcada com um asterisco (</w:t>
+      </w:r>
+      <w:r>
+        <w:rPr>
+          <w:rFonts w:ascii="Consolas" w:hAnsi="Consolas"/>
+          <w:b/>
+          <w:bCs/>
+        </w:rPr>
+        <w:t>‘*’</w:t>
+      </w:r>
+      <w:r>
+        <w:t>) é a branch selecionada atualmente.</w:t>
+      </w:r>
+    </w:p>
+    <w:p>
+      <w:pPr>
+        <w:pStyle w:val="Ttulo2"/>
+      </w:pPr>
+      <w:r>
+        <w:t>Deletar Branch</w:t>
+      </w:r>
+    </w:p>
+    <w:p>
+      <w:r>
+        <w:t>Para excluir uma branch, use:</w:t>
+      </w:r>
+    </w:p>
+    <w:p>
+      <w:pPr>
+        <w:rPr>
+          <w:rFonts w:ascii="Consolas" w:hAnsi="Consolas"/>
+          <w:b/>
+          <w:bCs/>
+        </w:rPr>
+      </w:pPr>
+      <w:r>
+        <w:rPr>
+          <w:rFonts w:ascii="Consolas" w:hAnsi="Consolas"/>
+          <w:b/>
+          <w:bCs/>
+        </w:rPr>
+        <w:t>‘git branch -d &lt;nome_da_branch&gt;’</w:t>
+      </w:r>
+    </w:p>
+    <w:p>
+      <w:r>
+        <w:t xml:space="preserve">Caso haja alterações não “comitadas”, não será possível excluir essa branch com </w:t>
+      </w:r>
+      <w:r>
+        <w:rPr>
+          <w:rFonts w:ascii="Consolas" w:hAnsi="Consolas"/>
+        </w:rPr>
+        <w:t>‘-d’</w:t>
+      </w:r>
+      <w:r>
+        <w:t xml:space="preserve">, ao invés disso, use </w:t>
+      </w:r>
+      <w:r>
+        <w:rPr>
+          <w:rFonts w:ascii="Consolas" w:hAnsi="Consolas"/>
+          <w:b/>
+          <w:bCs/>
+        </w:rPr>
+        <w:t>‘-D’</w:t>
+      </w:r>
+      <w:r>
+        <w:t>, que forçará a exclusão.</w:t>
+      </w:r>
+    </w:p>
+    <w:p>
+      <w:pPr>
+        <w:pStyle w:val="Ttulo2"/>
+      </w:pPr>
+      <w:r>
+        <w:t>Merge</w:t>
+      </w:r>
+    </w:p>
+    <w:p>
+      <w:r>
+        <w:t>Mescla uma branch à outra. Por exemplo:</w:t>
+      </w:r>
+    </w:p>
+    <w:p>
+      <w:pPr>
+        <w:rPr>
+          <w:rFonts w:ascii="Consolas" w:hAnsi="Consolas"/>
+          <w:b/>
+          <w:bCs/>
+        </w:rPr>
+      </w:pPr>
+      <w:r>
+        <w:rPr>
+          <w:rFonts w:ascii="Consolas" w:hAnsi="Consolas"/>
+          <w:b/>
+          <w:bCs/>
+        </w:rPr>
+        <w:t>‘git merge &lt;nome_da_branch&gt;’</w:t>
+      </w:r>
+    </w:p>
+    <w:p>
+      <w:r>
+        <w:t>A branch que deve receber as novas alterações deve ser a selecionada no momento do merge.</w:t>
+      </w:r>
+    </w:p>
+    <w:p>
+      <w:pPr>
+        <w:pStyle w:val="Ttulo2"/>
+      </w:pPr>
+      <w:r>
+        <w:t>Rebase</w:t>
+      </w:r>
+    </w:p>
+    <w:p>
+      <w:r>
+        <w:t>Replica as alterações da branch atual em outra branch, fazendo que a nova branch seja exatamente igual a essa.</w:t>
+      </w:r>
+    </w:p>
+    <w:p>
+      <w:pPr>
+        <w:rPr>
+          <w:rFonts w:ascii="Consolas" w:hAnsi="Consolas"/>
+          <w:b/>
+          <w:bCs/>
+        </w:rPr>
+      </w:pPr>
+      <w:r>
+        <w:rPr>
+          <w:rFonts w:ascii="Consolas" w:hAnsi="Consolas"/>
+          <w:b/>
+          <w:bCs/>
+        </w:rPr>
+        <w:lastRenderedPageBreak/>
+        <w:t xml:space="preserve">‘git </w:t>
+      </w:r>
+      <w:proofErr w:type="spellStart"/>
+      <w:r>
+        <w:rPr>
+          <w:rFonts w:ascii="Consolas" w:hAnsi="Consolas"/>
+          <w:b/>
+          <w:bCs/>
+        </w:rPr>
+        <w:t>rebase</w:t>
+      </w:r>
+      <w:proofErr w:type="spellEnd"/>
+      <w:r>
+        <w:rPr>
+          <w:rFonts w:ascii="Consolas" w:hAnsi="Consolas"/>
+          <w:b/>
+          <w:bCs/>
+        </w:rPr>
+        <w:t xml:space="preserve"> &lt;</w:t>
+      </w:r>
+      <w:proofErr w:type="spellStart"/>
+      <w:r>
+        <w:rPr>
+          <w:rFonts w:ascii="Consolas" w:hAnsi="Consolas"/>
+          <w:b/>
+          <w:bCs/>
+        </w:rPr>
+        <w:t>branch_a_ser_replicada</w:t>
+      </w:r>
+      <w:proofErr w:type="spellEnd"/>
+      <w:r>
+        <w:rPr>
+          <w:rFonts w:ascii="Consolas" w:hAnsi="Consolas"/>
+          <w:b/>
+          <w:bCs/>
+        </w:rPr>
+        <w:t>&gt;’</w:t>
+      </w:r>
+    </w:p>
+    <w:p>
+      <w:r>
+        <w:t>Lembre-se que o comando deve ser executado na branch a receber as alterações, e não a que vai dá-las.</w:t>
+      </w:r>
+    </w:p>
     <w:sectPr>
       <w:pgSz w:w="11906" w:h="16838"/>
       <w:pgMar w:top="1417" w:right="1701" w:bottom="1417" w:left="1701" w:header="708" w:footer="708" w:gutter="0"/>

</xml_diff>